<commit_message>
Added final model layer for dashboard (Build 1426)
</commit_message>
<xml_diff>
--- a/doc/Analysis/مدیریت داشبورد.docx
+++ b/doc/Analysis/مدیریت داشبورد.docx
@@ -1,6 +1,6 @@
 
 <file path=word/document.xml><?xml version="1.0" encoding="utf-8"?>
-<w:document xmlns:wpc="http://schemas.microsoft.com/office/word/2010/wordprocessingCanvas" xmlns:cx="http://schemas.microsoft.com/office/drawing/2014/chartex" xmlns:mc="http://schemas.openxmlformats.org/markup-compatibility/2006" xmlns:o="urn:schemas-microsoft-com:office:office" xmlns:r="http://schemas.openxmlformats.org/officeDocument/2006/relationships" xmlns:m="http://schemas.openxmlformats.org/officeDocument/2006/math" xmlns:v="urn:schemas-microsoft-com:vml" xmlns:wp14="http://schemas.microsoft.com/office/word/2010/wordprocessingDrawing" xmlns:wp="http://schemas.openxmlformats.org/drawingml/2006/wordprocessingDrawing" xmlns:w10="urn:schemas-microsoft-com:office:word" xmlns:w="http://schemas.openxmlformats.org/wordprocessingml/2006/main" xmlns:w14="http://schemas.microsoft.com/office/word/2010/wordml" xmlns:w15="http://schemas.microsoft.com/office/word/2012/wordml" xmlns:w16se="http://schemas.microsoft.com/office/word/2015/wordml/symex" xmlns:wpg="http://schemas.microsoft.com/office/word/2010/wordprocessingGroup" xmlns:wpi="http://schemas.microsoft.com/office/word/2010/wordprocessingInk" xmlns:wne="http://schemas.microsoft.com/office/word/2006/wordml" xmlns:wps="http://schemas.microsoft.com/office/word/2010/wordprocessingShape" mc:Ignorable="w14 w15 w16se wp14">
+<w:document xmlns:wpc="http://schemas.microsoft.com/office/word/2010/wordprocessingCanvas" xmlns:cx="http://schemas.microsoft.com/office/drawing/2014/chartex" xmlns:cx1="http://schemas.microsoft.com/office/drawing/2015/9/8/chartex" xmlns:mc="http://schemas.openxmlformats.org/markup-compatibility/2006" xmlns:o="urn:schemas-microsoft-com:office:office" xmlns:r="http://schemas.openxmlformats.org/officeDocument/2006/relationships" xmlns:m="http://schemas.openxmlformats.org/officeDocument/2006/math" xmlns:v="urn:schemas-microsoft-com:vml" xmlns:wp14="http://schemas.microsoft.com/office/word/2010/wordprocessingDrawing" xmlns:wp="http://schemas.openxmlformats.org/drawingml/2006/wordprocessingDrawing" xmlns:w10="urn:schemas-microsoft-com:office:word" xmlns:w="http://schemas.openxmlformats.org/wordprocessingml/2006/main" xmlns:w14="http://schemas.microsoft.com/office/word/2010/wordml" xmlns:w15="http://schemas.microsoft.com/office/word/2012/wordml" xmlns:w16se="http://schemas.microsoft.com/office/word/2015/wordml/symex" xmlns:wpg="http://schemas.microsoft.com/office/word/2010/wordprocessingGroup" xmlns:wpi="http://schemas.microsoft.com/office/word/2010/wordprocessingInk" xmlns:wne="http://schemas.microsoft.com/office/word/2006/wordml" xmlns:wps="http://schemas.microsoft.com/office/word/2010/wordprocessingShape" mc:Ignorable="w14 w15 w16se wp14">
   <w:body>
     <w:tbl>
       <w:tblPr>
@@ -1077,7 +1077,7 @@
                 <w:rtl/>
                 <w:lang w:bidi="fa-IR"/>
               </w:rPr>
-              <w:t>نمودعه</w:t>
+              <w:t>نمود</w:t>
             </w:r>
             <w:r>
               <w:rPr>
@@ -1317,7 +1317,7 @@
                 <w:rtl/>
                 <w:lang w:bidi="fa-IR"/>
               </w:rPr>
-              <w:t xml:space="preserve">تغییر </w:t>
+              <w:t>تغییر عنوان نمودا</w:t>
             </w:r>
             <w:r>
               <w:rPr>
@@ -1327,179 +1327,169 @@
                 <w:rtl/>
                 <w:lang w:bidi="fa-IR"/>
               </w:rPr>
+              <w:t>ر</w:t>
+            </w:r>
+            <w:r>
+              <w:rPr>
+                <w:rFonts w:cs="B Nazanin" w:hint="cs"/>
+                <w:sz w:val="24"/>
+                <w:szCs w:val="24"/>
+                <w:rtl/>
+                <w:lang w:bidi="fa-IR"/>
+              </w:rPr>
+              <w:t xml:space="preserve">ـ  تعیین </w:t>
+            </w:r>
+            <w:r>
+              <w:rPr>
+                <w:rFonts w:cs="B Nazanin" w:hint="cs"/>
+                <w:sz w:val="24"/>
+                <w:szCs w:val="24"/>
+                <w:rtl/>
+                <w:lang w:bidi="fa-IR"/>
+              </w:rPr>
+              <w:t>محدوده</w:t>
+            </w:r>
+            <w:r>
+              <w:rPr>
+                <w:rFonts w:cs="B Nazanin" w:hint="cs"/>
+                <w:sz w:val="24"/>
+                <w:szCs w:val="24"/>
+                <w:rtl/>
+                <w:lang w:bidi="fa-IR"/>
+              </w:rPr>
+              <w:t xml:space="preserve"> تاریخ _ تعیین تقویم</w:t>
+            </w:r>
+            <w:r>
+              <w:rPr>
+                <w:rFonts w:cs="B Nazanin" w:hint="cs"/>
+                <w:sz w:val="24"/>
+                <w:szCs w:val="24"/>
+                <w:rtl/>
+                <w:lang w:bidi="fa-IR"/>
+              </w:rPr>
+              <w:t xml:space="preserve"> (شمسی و میلادی) برای نمایش نمودار</w:t>
+            </w:r>
+            <w:r>
+              <w:rPr>
+                <w:rFonts w:cs="B Nazanin" w:hint="cs"/>
+                <w:sz w:val="24"/>
+                <w:szCs w:val="24"/>
+                <w:rtl/>
+                <w:lang w:bidi="fa-IR"/>
+              </w:rPr>
+              <w:t xml:space="preserve">ها _ </w:t>
+            </w:r>
+            <w:r>
+              <w:rPr>
+                <w:rFonts w:cs="B Nazanin" w:hint="cs"/>
+                <w:sz w:val="24"/>
+                <w:szCs w:val="24"/>
+                <w:rtl/>
+                <w:lang w:bidi="fa-IR"/>
+              </w:rPr>
+              <w:t>باید وج</w:t>
+            </w:r>
+            <w:r>
+              <w:rPr>
+                <w:rFonts w:cs="B Nazanin" w:hint="cs"/>
+                <w:sz w:val="24"/>
+                <w:szCs w:val="24"/>
+                <w:rtl/>
+                <w:lang w:bidi="fa-IR"/>
+              </w:rPr>
+              <w:t xml:space="preserve">ود داشته باشد. </w:t>
+            </w:r>
+          </w:p>
+          <w:p>
+            <w:pPr>
+              <w:shd w:val="clear" w:color="auto" w:fill="FFFFFF"/>
+              <w:bidi/>
+              <w:spacing w:after="360"/>
+              <w:rPr>
+                <w:rFonts w:cs="B Nazanin"/>
+                <w:sz w:val="24"/>
+                <w:szCs w:val="24"/>
+                <w:rtl/>
+                <w:lang w:bidi="fa-IR"/>
+              </w:rPr>
+            </w:pPr>
+            <w:r>
+              <w:rPr>
+                <w:rFonts w:cs="B Nazanin" w:hint="cs"/>
+                <w:sz w:val="24"/>
+                <w:szCs w:val="24"/>
+                <w:rtl/>
+                <w:lang w:bidi="fa-IR"/>
+              </w:rPr>
+              <w:t xml:space="preserve">امکان </w:t>
+            </w:r>
+            <w:r>
+              <w:rPr>
+                <w:rFonts w:cs="B Nazanin" w:hint="cs"/>
+                <w:b/>
+                <w:bCs/>
+                <w:sz w:val="24"/>
+                <w:szCs w:val="24"/>
+                <w:rtl/>
+                <w:lang w:bidi="fa-IR"/>
+              </w:rPr>
+              <w:t>بار</w:t>
+            </w:r>
+            <w:r>
+              <w:rPr>
+                <w:rFonts w:cs="B Nazanin" w:hint="cs"/>
+                <w:b/>
+                <w:bCs/>
+                <w:sz w:val="24"/>
+                <w:szCs w:val="24"/>
+                <w:rtl/>
+                <w:lang w:bidi="fa-IR"/>
+              </w:rPr>
+              <w:t>گذاری مجدد</w:t>
+            </w:r>
+            <w:r>
+              <w:rPr>
+                <w:rFonts w:cs="B Nazanin" w:hint="cs"/>
+                <w:sz w:val="24"/>
+                <w:szCs w:val="24"/>
+                <w:rtl/>
+                <w:lang w:bidi="fa-IR"/>
+              </w:rPr>
+              <w:t xml:space="preserve"> به صورت دستی برای کلیه ابزارک ها و یک ابزارک به تنهایی ( در صورت احتمال کندی در به روز رسانی کلی) باید وجود داشته باشد</w:t>
+            </w:r>
+            <w:r>
+              <w:rPr>
+                <w:rFonts w:cs="B Nazanin" w:hint="cs"/>
+                <w:sz w:val="24"/>
+                <w:szCs w:val="24"/>
+                <w:rtl/>
+                <w:lang w:bidi="fa-IR"/>
+              </w:rPr>
+              <w:t>.</w:t>
+            </w:r>
+          </w:p>
+          <w:p>
+            <w:pPr>
+              <w:shd w:val="clear" w:color="auto" w:fill="FFFFFF"/>
+              <w:bidi/>
+              <w:spacing w:after="360"/>
+              <w:rPr>
+                <w:rFonts w:cs="B Nazanin"/>
+                <w:sz w:val="24"/>
+                <w:szCs w:val="24"/>
+                <w:rtl/>
+                <w:lang w:bidi="fa-IR"/>
+              </w:rPr>
+            </w:pPr>
+            <w:r>
+              <w:rPr>
+                <w:rFonts w:cs="B Nazanin" w:hint="cs"/>
+                <w:sz w:val="24"/>
+                <w:szCs w:val="24"/>
+                <w:rtl/>
+                <w:lang w:bidi="fa-IR"/>
+              </w:rPr>
               <w:lastRenderedPageBreak/>
-              <w:t>عنوان نمودا</w:t>
-            </w:r>
-            <w:r>
-              <w:rPr>
-                <w:rFonts w:cs="B Nazanin" w:hint="cs"/>
-                <w:sz w:val="24"/>
-                <w:szCs w:val="24"/>
-                <w:rtl/>
-                <w:lang w:bidi="fa-IR"/>
-              </w:rPr>
-              <w:t>ر</w:t>
-            </w:r>
-            <w:r>
-              <w:rPr>
-                <w:rFonts w:cs="B Nazanin" w:hint="cs"/>
-                <w:sz w:val="24"/>
-                <w:szCs w:val="24"/>
-                <w:rtl/>
-                <w:lang w:bidi="fa-IR"/>
-              </w:rPr>
-              <w:t xml:space="preserve">ـ  تعیین </w:t>
-            </w:r>
-            <w:r>
-              <w:rPr>
-                <w:rFonts w:cs="B Nazanin" w:hint="cs"/>
-                <w:sz w:val="24"/>
-                <w:szCs w:val="24"/>
-                <w:rtl/>
-                <w:lang w:bidi="fa-IR"/>
-              </w:rPr>
-              <w:t>محدوده</w:t>
-            </w:r>
-            <w:r>
-              <w:rPr>
-                <w:rFonts w:cs="B Nazanin" w:hint="cs"/>
-                <w:sz w:val="24"/>
-                <w:szCs w:val="24"/>
-                <w:rtl/>
-                <w:lang w:bidi="fa-IR"/>
-              </w:rPr>
-              <w:t xml:space="preserve"> تاریخ _ تعیین تقویم</w:t>
-            </w:r>
-            <w:r>
-              <w:rPr>
-                <w:rFonts w:cs="B Nazanin" w:hint="cs"/>
-                <w:sz w:val="24"/>
-                <w:szCs w:val="24"/>
-                <w:rtl/>
-                <w:lang w:bidi="fa-IR"/>
-              </w:rPr>
-              <w:t xml:space="preserve"> (شمسی و میلادی) برای نمایش نمودار</w:t>
-            </w:r>
-            <w:r>
-              <w:rPr>
-                <w:rFonts w:cs="B Nazanin" w:hint="cs"/>
-                <w:sz w:val="24"/>
-                <w:szCs w:val="24"/>
-                <w:rtl/>
-                <w:lang w:bidi="fa-IR"/>
-              </w:rPr>
-              <w:t xml:space="preserve">ها _ </w:t>
-            </w:r>
-            <w:r>
-              <w:rPr>
-                <w:rFonts w:cs="B Nazanin" w:hint="cs"/>
-                <w:sz w:val="24"/>
-                <w:szCs w:val="24"/>
-                <w:rtl/>
-                <w:lang w:bidi="fa-IR"/>
-              </w:rPr>
-              <w:t>باید وج</w:t>
-            </w:r>
-            <w:r>
-              <w:rPr>
-                <w:rFonts w:cs="B Nazanin" w:hint="cs"/>
-                <w:sz w:val="24"/>
-                <w:szCs w:val="24"/>
-                <w:rtl/>
-                <w:lang w:bidi="fa-IR"/>
-              </w:rPr>
-              <w:t xml:space="preserve">ود داشته باشد. </w:t>
-            </w:r>
-          </w:p>
-          <w:p>
-            <w:pPr>
-              <w:shd w:val="clear" w:color="auto" w:fill="FFFFFF"/>
-              <w:bidi/>
-              <w:spacing w:after="360"/>
-              <w:rPr>
-                <w:rFonts w:cs="B Nazanin"/>
-                <w:sz w:val="24"/>
-                <w:szCs w:val="24"/>
-                <w:rtl/>
-                <w:lang w:bidi="fa-IR"/>
-              </w:rPr>
-            </w:pPr>
-            <w:r>
-              <w:rPr>
-                <w:rFonts w:cs="B Nazanin" w:hint="cs"/>
-                <w:sz w:val="24"/>
-                <w:szCs w:val="24"/>
-                <w:rtl/>
-                <w:lang w:bidi="fa-IR"/>
-              </w:rPr>
-              <w:t xml:space="preserve">امکان </w:t>
-            </w:r>
-            <w:r>
-              <w:rPr>
-                <w:rFonts w:cs="B Nazanin" w:hint="cs"/>
-                <w:b/>
-                <w:bCs/>
-                <w:sz w:val="24"/>
-                <w:szCs w:val="24"/>
-                <w:rtl/>
-                <w:lang w:bidi="fa-IR"/>
-              </w:rPr>
-              <w:t>بار</w:t>
-            </w:r>
-            <w:r>
-              <w:rPr>
-                <w:rFonts w:cs="B Nazanin" w:hint="cs"/>
-                <w:b/>
-                <w:bCs/>
-                <w:sz w:val="24"/>
-                <w:szCs w:val="24"/>
-                <w:rtl/>
-                <w:lang w:bidi="fa-IR"/>
-              </w:rPr>
-              <w:t>گذاری مجدد</w:t>
-            </w:r>
-            <w:r>
-              <w:rPr>
-                <w:rFonts w:cs="B Nazanin" w:hint="cs"/>
-                <w:sz w:val="24"/>
-                <w:szCs w:val="24"/>
-                <w:rtl/>
-                <w:lang w:bidi="fa-IR"/>
-              </w:rPr>
-              <w:t xml:space="preserve"> به صورت دستی برای کلیه ابزارک ها و یک ابزارک به تنهایی ( در صورت احتمال کندی در به روز رسانی کلی) باید وجود داشته باشد</w:t>
-            </w:r>
-            <w:r>
-              <w:rPr>
-                <w:rFonts w:cs="B Nazanin" w:hint="cs"/>
-                <w:sz w:val="24"/>
-                <w:szCs w:val="24"/>
-                <w:rtl/>
-                <w:lang w:bidi="fa-IR"/>
-              </w:rPr>
-              <w:t>.</w:t>
-            </w:r>
-          </w:p>
-          <w:p>
-            <w:pPr>
-              <w:shd w:val="clear" w:color="auto" w:fill="FFFFFF"/>
-              <w:bidi/>
-              <w:spacing w:after="360"/>
-              <w:rPr>
-                <w:rFonts w:cs="B Nazanin"/>
-                <w:sz w:val="24"/>
-                <w:szCs w:val="24"/>
-                <w:rtl/>
-                <w:lang w:bidi="fa-IR"/>
-              </w:rPr>
-            </w:pPr>
-            <w:r>
-              <w:rPr>
-                <w:rFonts w:cs="B Nazanin" w:hint="cs"/>
-                <w:sz w:val="24"/>
-                <w:szCs w:val="24"/>
-                <w:rtl/>
-                <w:lang w:bidi="fa-IR"/>
-              </w:rPr>
               <w:t>نکته های مطرح شده در جلسه اسپرینت :</w:t>
             </w:r>
           </w:p>
@@ -1514,7 +1504,7 @@
               <w:bidi/>
               <w:spacing w:after="360"/>
               <w:rPr>
-                <w:rFonts w:cs="B Nazanin" w:hint="cs"/>
+                <w:rFonts w:cs="B Nazanin"/>
                 <w:sz w:val="24"/>
                 <w:szCs w:val="24"/>
                 <w:lang w:bidi="fa-IR"/>
@@ -1552,12 +1542,22 @@
               <w:bidi/>
               <w:spacing w:after="360"/>
               <w:rPr>
+                <w:rFonts w:cs="B Nazanin"/>
+                <w:sz w:val="24"/>
+                <w:szCs w:val="24"/>
+                <w:lang w:bidi="fa-IR"/>
+              </w:rPr>
+            </w:pPr>
+            <w:r>
+              <w:rPr>
                 <w:rFonts w:cs="B Nazanin" w:hint="cs"/>
                 <w:sz w:val="24"/>
                 <w:szCs w:val="24"/>
-                <w:lang w:bidi="fa-IR"/>
-              </w:rPr>
-            </w:pPr>
+                <w:rtl/>
+                <w:lang w:bidi="fa-IR"/>
+              </w:rPr>
+              <w:t>د</w:t>
+            </w:r>
             <w:r>
               <w:rPr>
                 <w:rFonts w:cs="B Nazanin" w:hint="cs"/>
@@ -1566,7 +1566,37 @@
                 <w:rtl/>
                 <w:lang w:bidi="fa-IR"/>
               </w:rPr>
-              <w:t>دسترسی به دیتا چک شود مثلا کاربری دسترسی به یک حساب ندارد نمودار اون حساب را هم نباید ببیند.</w:t>
+              <w:t>سترسی به دیتا چک شود مثلا کاربری که</w:t>
+            </w:r>
+            <w:r>
+              <w:rPr>
+                <w:rFonts w:cs="B Nazanin" w:hint="cs"/>
+                <w:sz w:val="24"/>
+                <w:szCs w:val="24"/>
+                <w:rtl/>
+                <w:lang w:bidi="fa-IR"/>
+              </w:rPr>
+              <w:t xml:space="preserve"> دسترسی به یک حساب ندارد نمودار </w:t>
+            </w:r>
+            <w:r>
+              <w:rPr>
+                <w:rFonts w:cs="B Nazanin" w:hint="cs"/>
+                <w:sz w:val="24"/>
+                <w:szCs w:val="24"/>
+                <w:rtl/>
+                <w:lang w:bidi="fa-IR"/>
+              </w:rPr>
+              <w:t>آن</w:t>
+            </w:r>
+            <w:r>
+              <w:rPr>
+                <w:rFonts w:cs="B Nazanin" w:hint="cs"/>
+                <w:sz w:val="24"/>
+                <w:szCs w:val="24"/>
+                <w:rtl/>
+                <w:lang w:bidi="fa-IR"/>
+              </w:rPr>
+              <w:t xml:space="preserve"> حساب را هم نباید ببیند.</w:t>
             </w:r>
           </w:p>
           <w:p>
@@ -1580,12 +1610,22 @@
               <w:bidi/>
               <w:spacing w:after="360"/>
               <w:rPr>
+                <w:rFonts w:cs="B Nazanin"/>
+                <w:sz w:val="24"/>
+                <w:szCs w:val="24"/>
+                <w:lang w:bidi="fa-IR"/>
+              </w:rPr>
+            </w:pPr>
+            <w:r>
+              <w:rPr>
                 <w:rFonts w:cs="B Nazanin" w:hint="cs"/>
                 <w:sz w:val="24"/>
                 <w:szCs w:val="24"/>
-                <w:lang w:bidi="fa-IR"/>
-              </w:rPr>
-            </w:pPr>
+                <w:rtl/>
+                <w:lang w:bidi="fa-IR"/>
+              </w:rPr>
+              <w:t xml:space="preserve">تاریخ به صورت پیش فرض </w:t>
+            </w:r>
             <w:r>
               <w:rPr>
                 <w:rFonts w:cs="B Nazanin" w:hint="cs"/>
@@ -1594,7 +1634,19 @@
                 <w:rtl/>
                 <w:lang w:bidi="fa-IR"/>
               </w:rPr>
-              <w:t>تاریخ به صورت پیش فرض اول تا انتهای دوره مالی پاس داده میشود. اما بهتر است امکان تغییر پارامتر تاریخ در هر نمودار هم وجود داشته باشد. نگهداری تاریخ تغییر داده شده میتواند در مرحله بعدی انجام شود.</w:t>
+              <w:t>از ابتدا</w:t>
+            </w:r>
+            <w:bookmarkStart w:id="0" w:name="_GoBack"/>
+            <w:bookmarkEnd w:id="0"/>
+            <w:r>
+              <w:rPr>
+                <w:rFonts w:cs="B Nazanin" w:hint="cs"/>
+                <w:sz w:val="24"/>
+                <w:szCs w:val="24"/>
+                <w:rtl/>
+                <w:lang w:bidi="fa-IR"/>
+              </w:rPr>
+              <w:t xml:space="preserve"> تا انتهای دوره مالی پاس داده میشود. اما بهتر است امکان تغییر پارامتر تاریخ در هر نمودار هم وجود داشته باشد. نگهداری تاریخ تغییر داده شده میتواند در مرحله بعدی انجام شود.</w:t>
             </w:r>
           </w:p>
           <w:p>
@@ -1605,7 +1657,7 @@
               <w:spacing w:after="360"/>
               <w:ind w:left="864"/>
               <w:rPr>
-                <w:rFonts w:cs="B Nazanin" w:hint="cs"/>
+                <w:rFonts w:cs="B Nazanin"/>
                 <w:sz w:val="24"/>
                 <w:szCs w:val="24"/>
                 <w:rtl/>
@@ -2107,7 +2159,6 @@
                 <w:rtl/>
                 <w:lang w:bidi="fa-IR"/>
               </w:rPr>
-              <w:lastRenderedPageBreak/>
               <w:t>در صورت انتخاب حساب امکان حذف و اصلاح حسابهای انتخاب شده باید وجود داشته باشد.</w:t>
             </w:r>
           </w:p>
@@ -2616,6 +2667,7 @@
                 <w:rtl/>
                 <w:lang w:bidi="fa-IR"/>
               </w:rPr>
+              <w:lastRenderedPageBreak/>
               <w:t>امکان چاپ نمودار های ایجاد شده</w:t>
             </w:r>
           </w:p>
@@ -2738,7 +2790,6 @@
                 <w:lang w:bidi="fa-IR"/>
               </w:rPr>
             </w:pPr>
-            <w:proofErr w:type="spellStart"/>
             <w:r>
               <w:rPr>
                 <w:rFonts w:cs="B Nazanin"/>
@@ -2749,7 +2800,6 @@
               </w:rPr>
               <w:t>Ui</w:t>
             </w:r>
-            <w:proofErr w:type="spellEnd"/>
             <w:r>
               <w:rPr>
                 <w:rFonts w:cs="B Nazanin" w:hint="cs"/>
@@ -2908,10 +2958,10 @@
                   <v:path o:extrusionok="f" gradientshapeok="t" o:connecttype="rect"/>
                   <o:lock v:ext="edit" aspectratio="t"/>
                 </v:shapetype>
-                <v:shape id="_x0000_i1025" type="#_x0000_t75" style="width:444.6pt;height:245.4pt" o:ole="">
+                <v:shape id="_x0000_i1025" type="#_x0000_t75" style="width:444.5pt;height:245.5pt" o:ole="">
                   <v:imagedata r:id="rId8" o:title=""/>
                 </v:shape>
-                <o:OLEObject Type="Embed" ProgID="PBrush" ShapeID="_x0000_i1025" DrawAspect="Content" ObjectID="_1721044859" r:id="rId9"/>
+                <o:OLEObject Type="Embed" ProgID="PBrush" ShapeID="_x0000_i1025" DrawAspect="Content" ObjectID="_1723277029" r:id="rId9"/>
               </w:object>
             </w:r>
           </w:p>
@@ -2949,6 +2999,7 @@
                 <w:rtl/>
                 <w:lang w:eastAsia="en-US" w:bidi="fa-IR"/>
               </w:rPr>
+              <w:lastRenderedPageBreak/>
               <w:t>با انتخاب کلید جدید فرم زیر نمایش داده شود و امکان انتخاب حساب یا سطوح شناور فراهم شود:</w:t>
             </w:r>
             <w:r>
@@ -3040,7 +3091,6 @@
                 <w:noProof/>
                 <w:lang w:eastAsia="en-US"/>
               </w:rPr>
-              <w:lastRenderedPageBreak/>
               <w:drawing>
                 <wp:inline distT="0" distB="0" distL="0" distR="0" wp14:anchorId="3B58CB87" wp14:editId="5884C4D2">
                   <wp:extent cx="5623560" cy="3619500"/>
@@ -3211,8 +3261,6 @@
               </w:rPr>
               <w:t>این نسبت ها لازم نیست در مرحله اول پیاده سازی شود جهت اطلاع به انتهای این مستند اضافه شده.</w:t>
             </w:r>
-            <w:bookmarkStart w:id="0" w:name="_GoBack"/>
-            <w:bookmarkEnd w:id="0"/>
           </w:p>
           <w:p>
             <w:pPr>
@@ -4921,33 +4969,7 @@
                 <w:szCs w:val="22"/>
                 <w:lang w:eastAsia="en-US" w:bidi="fa-IR"/>
               </w:rPr>
-              <w:t xml:space="preserve"> Accounts </w:t>
-            </w:r>
-            <w:proofErr w:type="spellStart"/>
-            <w:r>
-              <w:rPr>
-                <w:rFonts w:ascii="Tahoma" w:eastAsia="Times New Roman" w:hAnsi="Tahoma" w:cs="B Nazanin"/>
-                <w:b/>
-                <w:bCs/>
-                <w:color w:val="auto"/>
-                <w:sz w:val="22"/>
-                <w:szCs w:val="22"/>
-                <w:lang w:eastAsia="en-US" w:bidi="fa-IR"/>
-              </w:rPr>
-              <w:t>Recivable</w:t>
-            </w:r>
-            <w:proofErr w:type="spellEnd"/>
-            <w:r>
-              <w:rPr>
-                <w:rFonts w:ascii="Tahoma" w:eastAsia="Times New Roman" w:hAnsi="Tahoma" w:cs="B Nazanin"/>
-                <w:b/>
-                <w:bCs/>
-                <w:color w:val="auto"/>
-                <w:sz w:val="22"/>
-                <w:szCs w:val="22"/>
-                <w:lang w:eastAsia="en-US" w:bidi="fa-IR"/>
-              </w:rPr>
-              <w:t xml:space="preserve"> Ratios</w:t>
+              <w:t xml:space="preserve"> Accounts Recivable Ratios</w:t>
             </w:r>
           </w:p>
           <w:p>
@@ -5051,6 +5073,7 @@
                 <w:rtl/>
                 <w:lang w:eastAsia="en-US"/>
               </w:rPr>
+              <w:lastRenderedPageBreak/>
               <w:t>گردش دارایی های ثابت</w:t>
             </w:r>
             <w:r>
@@ -5198,31 +5221,17 @@
               </w:rPr>
               <w:t>نسبت کل بدهی (اهرمی )</w:t>
             </w:r>
-            <w:proofErr w:type="spellStart"/>
-            <w:r>
-              <w:rPr>
-                <w:rFonts w:ascii="Tahoma" w:eastAsia="Times New Roman" w:hAnsi="Tahoma" w:cs="B Nazanin"/>
-                <w:b/>
-                <w:bCs/>
-                <w:color w:val="auto"/>
-                <w:sz w:val="22"/>
-                <w:szCs w:val="22"/>
-                <w:lang w:eastAsia="en-US" w:bidi="fa-IR"/>
-              </w:rPr>
-              <w:t>Debet</w:t>
-            </w:r>
-            <w:proofErr w:type="spellEnd"/>
-            <w:r>
-              <w:rPr>
-                <w:rFonts w:ascii="Tahoma" w:eastAsia="Times New Roman" w:hAnsi="Tahoma" w:cs="B Nazanin"/>
-                <w:b/>
-                <w:bCs/>
-                <w:color w:val="auto"/>
-                <w:sz w:val="22"/>
-                <w:szCs w:val="22"/>
-                <w:lang w:eastAsia="en-US" w:bidi="fa-IR"/>
-              </w:rPr>
-              <w:t xml:space="preserve"> Ratio</w:t>
+            <w:r>
+              <w:rPr>
+                <w:rFonts w:ascii="Tahoma" w:eastAsia="Times New Roman" w:hAnsi="Tahoma" w:cs="B Nazanin"/>
+                <w:b/>
+                <w:bCs/>
+                <w:color w:val="auto"/>
+                <w:sz w:val="22"/>
+                <w:szCs w:val="22"/>
+                <w:lang w:eastAsia="en-US" w:bidi="fa-IR"/>
+              </w:rPr>
+              <w:t>Debet Ratio</w:t>
             </w:r>
           </w:p>
           <w:p>
@@ -5339,31 +5348,17 @@
               </w:rPr>
               <w:t>نسبت  بدهی</w:t>
             </w:r>
-            <w:proofErr w:type="spellStart"/>
-            <w:r>
-              <w:rPr>
-                <w:rFonts w:ascii="Tahoma" w:eastAsia="Times New Roman" w:hAnsi="Tahoma" w:cs="B Nazanin"/>
-                <w:b/>
-                <w:bCs/>
-                <w:color w:val="auto"/>
-                <w:sz w:val="22"/>
-                <w:szCs w:val="22"/>
-                <w:lang w:eastAsia="en-US" w:bidi="fa-IR"/>
-              </w:rPr>
-              <w:t>Debet</w:t>
-            </w:r>
-            <w:proofErr w:type="spellEnd"/>
-            <w:r>
-              <w:rPr>
-                <w:rFonts w:ascii="Tahoma" w:eastAsia="Times New Roman" w:hAnsi="Tahoma" w:cs="B Nazanin"/>
-                <w:b/>
-                <w:bCs/>
-                <w:color w:val="auto"/>
-                <w:sz w:val="22"/>
-                <w:szCs w:val="22"/>
-                <w:lang w:eastAsia="en-US" w:bidi="fa-IR"/>
-              </w:rPr>
-              <w:t xml:space="preserve"> Coverage Ratio</w:t>
+            <w:r>
+              <w:rPr>
+                <w:rFonts w:ascii="Tahoma" w:eastAsia="Times New Roman" w:hAnsi="Tahoma" w:cs="B Nazanin"/>
+                <w:b/>
+                <w:bCs/>
+                <w:color w:val="auto"/>
+                <w:sz w:val="22"/>
+                <w:szCs w:val="22"/>
+                <w:lang w:eastAsia="en-US" w:bidi="fa-IR"/>
+              </w:rPr>
+              <w:t>Debet Coverage Ratio</w:t>
             </w:r>
           </w:p>
           <w:p>
@@ -6404,7 +6399,6 @@
                 <w:rtl/>
                 <w:lang w:eastAsia="en-US"/>
               </w:rPr>
-              <w:lastRenderedPageBreak/>
               <w:t xml:space="preserve">سودقبل از کسربهره و مالیات         </w:t>
             </w:r>
             <w:r>
@@ -6929,33 +6923,7 @@
                 <w:szCs w:val="22"/>
                 <w:lang w:eastAsia="en-US" w:bidi="fa-IR"/>
               </w:rPr>
-              <w:t xml:space="preserve">Return of </w:t>
-            </w:r>
-            <w:proofErr w:type="spellStart"/>
-            <w:r>
-              <w:rPr>
-                <w:rFonts w:ascii="Tahoma" w:eastAsia="Times New Roman" w:hAnsi="Tahoma" w:cs="B Nazanin"/>
-                <w:b/>
-                <w:bCs/>
-                <w:color w:val="auto"/>
-                <w:sz w:val="22"/>
-                <w:szCs w:val="22"/>
-                <w:lang w:eastAsia="en-US" w:bidi="fa-IR"/>
-              </w:rPr>
-              <w:t>Investrnent</w:t>
-            </w:r>
-            <w:proofErr w:type="spellEnd"/>
-            <w:r>
-              <w:rPr>
-                <w:rFonts w:ascii="Tahoma" w:eastAsia="Times New Roman" w:hAnsi="Tahoma" w:cs="B Nazanin"/>
-                <w:b/>
-                <w:bCs/>
-                <w:color w:val="auto"/>
-                <w:sz w:val="22"/>
-                <w:szCs w:val="22"/>
-                <w:lang w:eastAsia="en-US" w:bidi="fa-IR"/>
-              </w:rPr>
-              <w:t>(ROI)</w:t>
+              <w:t>Return of Investrnent(ROI)</w:t>
             </w:r>
           </w:p>
           <w:p>
@@ -7374,7 +7342,7 @@
 </file>
 
 <file path=word/endnotes.xml><?xml version="1.0" encoding="utf-8"?>
-<w:endnotes xmlns:wpc="http://schemas.microsoft.com/office/word/2010/wordprocessingCanvas" xmlns:cx="http://schemas.microsoft.com/office/drawing/2014/chartex" xmlns:mc="http://schemas.openxmlformats.org/markup-compatibility/2006" xmlns:o="urn:schemas-microsoft-com:office:office" xmlns:r="http://schemas.openxmlformats.org/officeDocument/2006/relationships" xmlns:m="http://schemas.openxmlformats.org/officeDocument/2006/math" xmlns:v="urn:schemas-microsoft-com:vml" xmlns:wp14="http://schemas.microsoft.com/office/word/2010/wordprocessingDrawing" xmlns:wp="http://schemas.openxmlformats.org/drawingml/2006/wordprocessingDrawing" xmlns:w10="urn:schemas-microsoft-com:office:word" xmlns:w="http://schemas.openxmlformats.org/wordprocessingml/2006/main" xmlns:w14="http://schemas.microsoft.com/office/word/2010/wordml" xmlns:w15="http://schemas.microsoft.com/office/word/2012/wordml" xmlns:w16se="http://schemas.microsoft.com/office/word/2015/wordml/symex" xmlns:wpg="http://schemas.microsoft.com/office/word/2010/wordprocessingGroup" xmlns:wpi="http://schemas.microsoft.com/office/word/2010/wordprocessingInk" xmlns:wne="http://schemas.microsoft.com/office/word/2006/wordml" xmlns:wps="http://schemas.microsoft.com/office/word/2010/wordprocessingShape" mc:Ignorable="w14 w15 w16se wp14">
+<w:endnotes xmlns:wpc="http://schemas.microsoft.com/office/word/2010/wordprocessingCanvas" xmlns:cx="http://schemas.microsoft.com/office/drawing/2014/chartex" xmlns:cx1="http://schemas.microsoft.com/office/drawing/2015/9/8/chartex" xmlns:mc="http://schemas.openxmlformats.org/markup-compatibility/2006" xmlns:o="urn:schemas-microsoft-com:office:office" xmlns:r="http://schemas.openxmlformats.org/officeDocument/2006/relationships" xmlns:m="http://schemas.openxmlformats.org/officeDocument/2006/math" xmlns:v="urn:schemas-microsoft-com:vml" xmlns:wp14="http://schemas.microsoft.com/office/word/2010/wordprocessingDrawing" xmlns:wp="http://schemas.openxmlformats.org/drawingml/2006/wordprocessingDrawing" xmlns:w10="urn:schemas-microsoft-com:office:word" xmlns:w="http://schemas.openxmlformats.org/wordprocessingml/2006/main" xmlns:w14="http://schemas.microsoft.com/office/word/2010/wordml" xmlns:w15="http://schemas.microsoft.com/office/word/2012/wordml" xmlns:w16se="http://schemas.microsoft.com/office/word/2015/wordml/symex" xmlns:wpg="http://schemas.microsoft.com/office/word/2010/wordprocessingGroup" xmlns:wpi="http://schemas.microsoft.com/office/word/2010/wordprocessingInk" xmlns:wne="http://schemas.microsoft.com/office/word/2006/wordml" xmlns:wps="http://schemas.microsoft.com/office/word/2010/wordprocessingShape" mc:Ignorable="w14 w15 w16se wp14">
   <w:endnote w:type="separator" w:id="-1">
     <w:p>
       <w:pPr>
@@ -7399,7 +7367,7 @@
 </file>
 
 <file path=word/footer1.xml><?xml version="1.0" encoding="utf-8"?>
-<w:ftr xmlns:wpc="http://schemas.microsoft.com/office/word/2010/wordprocessingCanvas" xmlns:cx="http://schemas.microsoft.com/office/drawing/2014/chartex" xmlns:mc="http://schemas.openxmlformats.org/markup-compatibility/2006" xmlns:o="urn:schemas-microsoft-com:office:office" xmlns:r="http://schemas.openxmlformats.org/officeDocument/2006/relationships" xmlns:m="http://schemas.openxmlformats.org/officeDocument/2006/math" xmlns:v="urn:schemas-microsoft-com:vml" xmlns:wp14="http://schemas.microsoft.com/office/word/2010/wordprocessingDrawing" xmlns:wp="http://schemas.openxmlformats.org/drawingml/2006/wordprocessingDrawing" xmlns:w10="urn:schemas-microsoft-com:office:word" xmlns:w="http://schemas.openxmlformats.org/wordprocessingml/2006/main" xmlns:w14="http://schemas.microsoft.com/office/word/2010/wordml" xmlns:w15="http://schemas.microsoft.com/office/word/2012/wordml" xmlns:w16se="http://schemas.microsoft.com/office/word/2015/wordml/symex" xmlns:wpg="http://schemas.microsoft.com/office/word/2010/wordprocessingGroup" xmlns:wpi="http://schemas.microsoft.com/office/word/2010/wordprocessingInk" xmlns:wne="http://schemas.microsoft.com/office/word/2006/wordml" xmlns:wps="http://schemas.microsoft.com/office/word/2010/wordprocessingShape" mc:Ignorable="w14 w15 w16se wp14">
+<w:ftr xmlns:wpc="http://schemas.microsoft.com/office/word/2010/wordprocessingCanvas" xmlns:cx="http://schemas.microsoft.com/office/drawing/2014/chartex" xmlns:cx1="http://schemas.microsoft.com/office/drawing/2015/9/8/chartex" xmlns:mc="http://schemas.openxmlformats.org/markup-compatibility/2006" xmlns:o="urn:schemas-microsoft-com:office:office" xmlns:r="http://schemas.openxmlformats.org/officeDocument/2006/relationships" xmlns:m="http://schemas.openxmlformats.org/officeDocument/2006/math" xmlns:v="urn:schemas-microsoft-com:vml" xmlns:wp14="http://schemas.microsoft.com/office/word/2010/wordprocessingDrawing" xmlns:wp="http://schemas.openxmlformats.org/drawingml/2006/wordprocessingDrawing" xmlns:w10="urn:schemas-microsoft-com:office:word" xmlns:w="http://schemas.openxmlformats.org/wordprocessingml/2006/main" xmlns:w14="http://schemas.microsoft.com/office/word/2010/wordml" xmlns:w15="http://schemas.microsoft.com/office/word/2012/wordml" xmlns:w16se="http://schemas.microsoft.com/office/word/2015/wordml/symex" xmlns:wpg="http://schemas.microsoft.com/office/word/2010/wordprocessingGroup" xmlns:wpi="http://schemas.microsoft.com/office/word/2010/wordprocessingInk" xmlns:wne="http://schemas.microsoft.com/office/word/2006/wordml" xmlns:wps="http://schemas.microsoft.com/office/word/2010/wordprocessingShape" mc:Ignorable="w14 w15 w16se wp14">
   <w:p>
     <w:pPr>
       <w:pStyle w:val="Footer"/>
@@ -7414,7 +7382,7 @@
       <w:fldChar w:fldCharType="separate"/>
     </w:r>
     <w:r>
-      <w:t>6</w:t>
+      <w:t>2</w:t>
     </w:r>
     <w:r>
       <w:fldChar w:fldCharType="end"/>
@@ -7424,7 +7392,7 @@
 </file>
 
 <file path=word/footnotes.xml><?xml version="1.0" encoding="utf-8"?>
-<w:footnotes xmlns:wpc="http://schemas.microsoft.com/office/word/2010/wordprocessingCanvas" xmlns:cx="http://schemas.microsoft.com/office/drawing/2014/chartex" xmlns:mc="http://schemas.openxmlformats.org/markup-compatibility/2006" xmlns:o="urn:schemas-microsoft-com:office:office" xmlns:r="http://schemas.openxmlformats.org/officeDocument/2006/relationships" xmlns:m="http://schemas.openxmlformats.org/officeDocument/2006/math" xmlns:v="urn:schemas-microsoft-com:vml" xmlns:wp14="http://schemas.microsoft.com/office/word/2010/wordprocessingDrawing" xmlns:wp="http://schemas.openxmlformats.org/drawingml/2006/wordprocessingDrawing" xmlns:w10="urn:schemas-microsoft-com:office:word" xmlns:w="http://schemas.openxmlformats.org/wordprocessingml/2006/main" xmlns:w14="http://schemas.microsoft.com/office/word/2010/wordml" xmlns:w15="http://schemas.microsoft.com/office/word/2012/wordml" xmlns:w16se="http://schemas.microsoft.com/office/word/2015/wordml/symex" xmlns:wpg="http://schemas.microsoft.com/office/word/2010/wordprocessingGroup" xmlns:wpi="http://schemas.microsoft.com/office/word/2010/wordprocessingInk" xmlns:wne="http://schemas.microsoft.com/office/word/2006/wordml" xmlns:wps="http://schemas.microsoft.com/office/word/2010/wordprocessingShape" mc:Ignorable="w14 w15 w16se wp14">
+<w:footnotes xmlns:wpc="http://schemas.microsoft.com/office/word/2010/wordprocessingCanvas" xmlns:cx="http://schemas.microsoft.com/office/drawing/2014/chartex" xmlns:cx1="http://schemas.microsoft.com/office/drawing/2015/9/8/chartex" xmlns:mc="http://schemas.openxmlformats.org/markup-compatibility/2006" xmlns:o="urn:schemas-microsoft-com:office:office" xmlns:r="http://schemas.openxmlformats.org/officeDocument/2006/relationships" xmlns:m="http://schemas.openxmlformats.org/officeDocument/2006/math" xmlns:v="urn:schemas-microsoft-com:vml" xmlns:wp14="http://schemas.microsoft.com/office/word/2010/wordprocessingDrawing" xmlns:wp="http://schemas.openxmlformats.org/drawingml/2006/wordprocessingDrawing" xmlns:w10="urn:schemas-microsoft-com:office:word" xmlns:w="http://schemas.openxmlformats.org/wordprocessingml/2006/main" xmlns:w14="http://schemas.microsoft.com/office/word/2010/wordml" xmlns:w15="http://schemas.microsoft.com/office/word/2012/wordml" xmlns:w16se="http://schemas.microsoft.com/office/word/2015/wordml/symex" xmlns:wpg="http://schemas.microsoft.com/office/word/2010/wordprocessingGroup" xmlns:wpi="http://schemas.microsoft.com/office/word/2010/wordprocessingInk" xmlns:wne="http://schemas.microsoft.com/office/word/2006/wordml" xmlns:wps="http://schemas.microsoft.com/office/word/2010/wordprocessingShape" mc:Ignorable="w14 w15 w16se wp14">
   <w:footnote w:type="separator" w:id="-1">
     <w:p>
       <w:pPr>
@@ -7449,7 +7417,7 @@
 </file>
 
 <file path=word/numbering.xml><?xml version="1.0" encoding="utf-8"?>
-<w:numbering xmlns:wpc="http://schemas.microsoft.com/office/word/2010/wordprocessingCanvas" xmlns:cx="http://schemas.microsoft.com/office/drawing/2014/chartex" xmlns:mc="http://schemas.openxmlformats.org/markup-compatibility/2006" xmlns:o="urn:schemas-microsoft-com:office:office" xmlns:r="http://schemas.openxmlformats.org/officeDocument/2006/relationships" xmlns:m="http://schemas.openxmlformats.org/officeDocument/2006/math" xmlns:v="urn:schemas-microsoft-com:vml" xmlns:wp14="http://schemas.microsoft.com/office/word/2010/wordprocessingDrawing" xmlns:wp="http://schemas.openxmlformats.org/drawingml/2006/wordprocessingDrawing" xmlns:w10="urn:schemas-microsoft-com:office:word" xmlns:w="http://schemas.openxmlformats.org/wordprocessingml/2006/main" xmlns:w14="http://schemas.microsoft.com/office/word/2010/wordml" xmlns:w15="http://schemas.microsoft.com/office/word/2012/wordml" xmlns:w16se="http://schemas.microsoft.com/office/word/2015/wordml/symex" xmlns:wpg="http://schemas.microsoft.com/office/word/2010/wordprocessingGroup" xmlns:wpi="http://schemas.microsoft.com/office/word/2010/wordprocessingInk" xmlns:wne="http://schemas.microsoft.com/office/word/2006/wordml" xmlns:wps="http://schemas.microsoft.com/office/word/2010/wordprocessingShape" mc:Ignorable="w14 w15 w16se wp14">
+<w:numbering xmlns:wpc="http://schemas.microsoft.com/office/word/2010/wordprocessingCanvas" xmlns:cx="http://schemas.microsoft.com/office/drawing/2014/chartex" xmlns:cx1="http://schemas.microsoft.com/office/drawing/2015/9/8/chartex" xmlns:mc="http://schemas.openxmlformats.org/markup-compatibility/2006" xmlns:o="urn:schemas-microsoft-com:office:office" xmlns:r="http://schemas.openxmlformats.org/officeDocument/2006/relationships" xmlns:m="http://schemas.openxmlformats.org/officeDocument/2006/math" xmlns:v="urn:schemas-microsoft-com:vml" xmlns:wp14="http://schemas.microsoft.com/office/word/2010/wordprocessingDrawing" xmlns:wp="http://schemas.openxmlformats.org/drawingml/2006/wordprocessingDrawing" xmlns:w10="urn:schemas-microsoft-com:office:word" xmlns:w="http://schemas.openxmlformats.org/wordprocessingml/2006/main" xmlns:w14="http://schemas.microsoft.com/office/word/2010/wordml" xmlns:w15="http://schemas.microsoft.com/office/word/2012/wordml" xmlns:w16se="http://schemas.microsoft.com/office/word/2015/wordml/symex" xmlns:wpg="http://schemas.microsoft.com/office/word/2010/wordprocessingGroup" xmlns:wpi="http://schemas.microsoft.com/office/word/2010/wordprocessingInk" xmlns:wne="http://schemas.microsoft.com/office/word/2006/wordml" xmlns:wps="http://schemas.microsoft.com/office/word/2010/wordprocessingShape" mc:Ignorable="w14 w15 w16se wp14">
   <w:abstractNum w:abstractNumId="0" w15:restartNumberingAfterBreak="0">
     <w:nsid w:val="FFFFFF7C"/>
     <w:multiLevelType w:val="singleLevel"/>

</xml_diff>